<commit_message>
what we are submitting for our rough draft
</commit_message>
<xml_diff>
--- a/RoughDraft.docx
+++ b/RoughDraft.docx
@@ -24,582 +24,705 @@
       <w:r>
         <w:t xml:space="preserve"> Array Problems</w:t>
       </w:r>
+      <w:r>
+        <w:t>-rough draft</w:t>
+      </w:r>
     </w:p>
     <w:p>
       <w:r>
-        <w:t>//Richard, sorry this took so long</w:t>
-      </w:r>
-      <w:r>
-        <w:t xml:space="preserve">: </w:t>
-      </w:r>
-      <w:hyperlink r:id="rId6" w:history="1">
+        <w:t>//</w:t>
+      </w:r>
+      <w:r>
+        <w:t>ATTN. TA’s: This is a work in Progress.  Parts are still in outline form as we are trying to determine what data (quotes, supporting code, etc.) to use because we would rather shape our writing around that.  Coming together well so far though!</w:t>
+      </w:r>
+    </w:p>
+    <w:p>
+      <w:r>
+        <w:t>//Paragraph 1: outlines what paper will be about…uses bullet point 1.</w:t>
+      </w:r>
+    </w:p>
+    <w:p>
+      <w:r>
+        <w:tab/>
+      </w:r>
+      <w:r>
+        <w:t xml:space="preserve">In 2008, there was a great deal of discussion regarding the use of arrays in </w:t>
+      </w:r>
+      <w:proofErr w:type="spellStart"/>
+      <w:r>
+        <w:t>Scala</w:t>
+      </w:r>
+      <w:proofErr w:type="spellEnd"/>
+      <w:r>
+        <w:t xml:space="preserve"> 2.7.  To the non-expert eye, it would appear that they were simply the same as Java arrays.  However, </w:t>
+      </w:r>
+      <w:r>
+        <w:t xml:space="preserve">this is simply not the case, and if used incorrectly, they can negatively impact performance.  The key issues with </w:t>
+      </w:r>
+      <w:proofErr w:type="spellStart"/>
+      <w:r>
+        <w:t>Scala</w:t>
+      </w:r>
+      <w:proofErr w:type="spellEnd"/>
+      <w:r>
+        <w:t xml:space="preserve"> 2.7 stemmed from the fact that ideally, </w:t>
+      </w:r>
+      <w:proofErr w:type="spellStart"/>
+      <w:r>
+        <w:t>Scala</w:t>
+      </w:r>
+      <w:proofErr w:type="spellEnd"/>
+      <w:r>
+        <w:t xml:space="preserve"> arrays would have the same representation as in Java so that the data could be used interchangeably.  Unfortunately, there are a number of reasons why the 2.7 arrays we</w:t>
+      </w:r>
+      <w:r>
+        <w:t>re unable to do this in light of Java’s particularly low-level representation. First off, Java has multiple array representations which is redundant and can cause a certain amount of ambiguity.</w:t>
+      </w:r>
+      <w:r>
+        <w:t xml:space="preserve">  Also, while 2.7 technically did have constructors for arrays of a generic type, these constructors caused some issues, such as the fact that various data types would not function as well as using uninitialized arrays.  Lastly, there were very few effective methods for array indexing and manipulation.  This paper will continue to examine these issues,</w:t>
+      </w:r>
+      <w:r>
+        <w:t xml:space="preserve"> potential fixes, and what was actually implemented in subsequent releases of </w:t>
+      </w:r>
+      <w:proofErr w:type="spellStart"/>
+      <w:r>
+        <w:t>Scala</w:t>
+      </w:r>
+      <w:proofErr w:type="spellEnd"/>
+      <w:r>
+        <w:t xml:space="preserve"> in order to avoid some of these problems.</w:t>
+      </w:r>
+    </w:p>
+    <w:p>
+      <w:bookmarkStart w:id="0" w:name="_GoBack"/>
+      <w:bookmarkEnd w:id="0"/>
+      <w:r>
+        <w:t>//Paragraph 2/3…use bullet 2. “Ways this can be solved”.</w:t>
+      </w:r>
+    </w:p>
+    <w:p>
+      <w:r>
+        <w:tab/>
+      </w:r>
+      <w:r>
+        <w:t xml:space="preserve">Throughout the </w:t>
+      </w:r>
+      <w:proofErr w:type="spellStart"/>
+      <w:r>
+        <w:t>Scala</w:t>
+      </w:r>
+      <w:proofErr w:type="spellEnd"/>
+      <w:r>
+        <w:t xml:space="preserve"> Improvement Process, there were a few ways that were presented as possibilities for solving the aforementioned issues with arrays in </w:t>
+      </w:r>
+      <w:proofErr w:type="spellStart"/>
+      <w:r>
+        <w:t>Scala</w:t>
+      </w:r>
+      <w:proofErr w:type="spellEnd"/>
+      <w:r>
+        <w:t xml:space="preserve"> 2.7.  One</w:t>
+      </w:r>
+      <w:r>
+        <w:t xml:space="preserve"> such way</w:t>
+      </w:r>
+      <w:r>
+        <w:t xml:space="preserve"> was to create two different implementations of array.  In one implementation, there would be the Java representation for interoperation.  This implementation would have all of the same traits as an array in Java and have a quick runtime.  The other implementation would be the </w:t>
+      </w:r>
+      <w:proofErr w:type="spellStart"/>
+      <w:r>
+        <w:t>Scala</w:t>
+      </w:r>
+      <w:proofErr w:type="spellEnd"/>
+      <w:r>
+        <w:t xml:space="preserve"> representation for use in the collection </w:t>
+      </w:r>
+      <w:r>
+        <w:lastRenderedPageBreak/>
+        <w:t xml:space="preserve">hierarchy.  One advantage of this second implementation would be that it would have all of the </w:t>
+      </w:r>
+      <w:r>
+        <w:t>easy-to-use methods for such things as indexing and manipulation.  In an ideal world, these two implementations should be interchangeable, with the first one having the performance boost, and the second one being more flexible.  However, issues arise when thinking about what would occur with this method when very large pieces of code are being used.  Because of the fact that a developer would have to determine which implementation of the array to use, discrepancies could occur</w:t>
+      </w:r>
+      <w:r>
+        <w:t xml:space="preserve"> if people who are working on the same code choose to use opposite implementations.  This could become very complicated as the various chunks of code from different programmers are brought together to complete a program.</w:t>
+      </w:r>
+    </w:p>
+    <w:p>
+      <w:pPr>
+        <w:ind w:firstLine="720"/>
+      </w:pPr>
+      <w:r>
+        <w:t>Another potential solution that was discussed involved wrapping Jav</w:t>
+      </w:r>
+      <w:r>
+        <w:t xml:space="preserve">a-like arrays in </w:t>
+      </w:r>
+      <w:proofErr w:type="spellStart"/>
+      <w:r>
+        <w:t>Scala</w:t>
+      </w:r>
+      <w:proofErr w:type="spellEnd"/>
+      <w:r>
+        <w:t xml:space="preserve"> arrays.  Therefore, the native arrays would go through a conversion that would essentially make them a part of </w:t>
+      </w:r>
+      <w:proofErr w:type="spellStart"/>
+      <w:r>
+        <w:t>Scala’s</w:t>
+      </w:r>
+      <w:proofErr w:type="spellEnd"/>
+      <w:r>
+        <w:t xml:space="preserve"> collection hierarchy.  </w:t>
+      </w:r>
+      <w:r>
+        <w:t xml:space="preserve">By doing this, the uncertainty that arises from having two separate implementations is avoided.  In this context, native arrays would have the same implementation as new </w:t>
+      </w:r>
+      <w:proofErr w:type="spellStart"/>
+      <w:r>
+        <w:t>Scala</w:t>
+      </w:r>
+      <w:proofErr w:type="spellEnd"/>
+      <w:r>
+        <w:t xml:space="preserve"> arrays; however, they would still have the same performance capabilities as Java Arrays. </w:t>
+      </w:r>
+    </w:p>
+    <w:p>
+      <w:r>
+        <w:t>//Finish this paragraph…remember to talk about string/</w:t>
+      </w:r>
+      <w:proofErr w:type="spellStart"/>
+      <w:r>
+        <w:t>RichString</w:t>
+      </w:r>
+      <w:proofErr w:type="spellEnd"/>
+    </w:p>
+    <w:p>
+      <w:pPr>
+        <w:ind w:firstLine="720"/>
+        <w:rPr>
+          <w:color w:val="333333"/>
+          <w:lang w:val="en"/>
+        </w:rPr>
+      </w:pPr>
+      <w:r>
+        <w:rPr>
+          <w:color w:val="333333"/>
+          <w:lang w:val="en"/>
+        </w:rPr>
+        <w:t xml:space="preserve">In the </w:t>
+      </w:r>
+      <w:proofErr w:type="spellStart"/>
+      <w:r>
+        <w:rPr>
+          <w:color w:val="333333"/>
+          <w:lang w:val="en"/>
+        </w:rPr>
+        <w:t>Scala</w:t>
+      </w:r>
+      <w:proofErr w:type="spellEnd"/>
+      <w:r>
+        <w:rPr>
+          <w:color w:val="333333"/>
+          <w:lang w:val="en"/>
+        </w:rPr>
+        <w:t xml:space="preserve"> 2.8 version of </w:t>
+      </w:r>
+      <w:proofErr w:type="spellStart"/>
+      <w:r>
+        <w:rPr>
+          <w:color w:val="333333"/>
+          <w:lang w:val="en"/>
+        </w:rPr>
+        <w:t>Scala</w:t>
+      </w:r>
+      <w:proofErr w:type="spellEnd"/>
+      <w:r>
+        <w:rPr>
+          <w:color w:val="333333"/>
+          <w:lang w:val="en"/>
+        </w:rPr>
+        <w:t xml:space="preserve"> Collections, there is a new collections framework which “accompanies collection traits such as </w:t>
+      </w:r>
+      <w:proofErr w:type="spellStart"/>
+      <w:r>
+        <w:rPr>
+          <w:color w:val="333333"/>
+          <w:lang w:val="en"/>
+        </w:rPr>
+        <w:t>Seq</w:t>
+      </w:r>
+      <w:proofErr w:type="spellEnd"/>
+      <w:r>
+        <w:rPr>
+          <w:color w:val="333333"/>
+          <w:lang w:val="en"/>
+        </w:rPr>
+        <w:t xml:space="preserve"> with implementation traits that abstract over the representation of the collection.” This allows the base trait to inherit its essential operations from the abstract trait that is instantiated depending on the representation type. Using this new framework, </w:t>
+      </w:r>
+      <w:proofErr w:type="spellStart"/>
+      <w:r>
+        <w:rPr>
+          <w:color w:val="333333"/>
+          <w:lang w:val="en"/>
+        </w:rPr>
+        <w:t>scala</w:t>
+      </w:r>
+      <w:proofErr w:type="spellEnd"/>
+      <w:r>
+        <w:rPr>
+          <w:color w:val="333333"/>
+          <w:lang w:val="en"/>
+        </w:rPr>
+        <w:t xml:space="preserve"> arrays can get the speed of the java arrays without sacrificing its place in the collection hierarchy.</w:t>
+      </w:r>
+      <w:r>
+        <w:rPr>
+          <w:color w:val="333333"/>
+          <w:lang w:val="en"/>
+        </w:rPr>
+        <w:br/>
+      </w:r>
+      <w:proofErr w:type="spellStart"/>
+      <w:r>
+        <w:rPr>
+          <w:color w:val="333333"/>
+          <w:lang w:val="en"/>
+        </w:rPr>
+        <w:t>Scala</w:t>
+      </w:r>
+      <w:proofErr w:type="spellEnd"/>
+      <w:r>
+        <w:rPr>
+          <w:color w:val="333333"/>
+          <w:lang w:val="en"/>
+        </w:rPr>
+        <w:t xml:space="preserve"> arrays are integrated into new framework via two implicit conversions. The first maps </w:t>
+      </w:r>
+      <w:proofErr w:type="gramStart"/>
+      <w:r>
+        <w:rPr>
+          <w:color w:val="333333"/>
+          <w:lang w:val="en"/>
+        </w:rPr>
+        <w:t>Array[</w:t>
+      </w:r>
+      <w:proofErr w:type="gramEnd"/>
+      <w:r>
+        <w:rPr>
+          <w:color w:val="333333"/>
+          <w:lang w:val="en"/>
+        </w:rPr>
+        <w:t xml:space="preserve">T] to an object type </w:t>
+      </w:r>
+      <w:proofErr w:type="spellStart"/>
+      <w:r>
+        <w:rPr>
+          <w:color w:val="333333"/>
+          <w:lang w:val="en"/>
+        </w:rPr>
+        <w:t>ArrayOps</w:t>
+      </w:r>
+      <w:proofErr w:type="spellEnd"/>
+      <w:r>
+        <w:rPr>
+          <w:color w:val="333333"/>
+          <w:lang w:val="en"/>
+        </w:rPr>
+        <w:t xml:space="preserve">, which will allows programmers to call any </w:t>
+      </w:r>
+      <w:proofErr w:type="spellStart"/>
+      <w:r>
+        <w:rPr>
+          <w:color w:val="333333"/>
+          <w:lang w:val="en"/>
+        </w:rPr>
+        <w:t>Seq</w:t>
+      </w:r>
+      <w:proofErr w:type="spellEnd"/>
+      <w:r>
+        <w:rPr>
+          <w:color w:val="333333"/>
+          <w:lang w:val="en"/>
+        </w:rPr>
+        <w:t xml:space="preserve"> method on an array. The returns of these methods will then yield arrays instead of </w:t>
+      </w:r>
+      <w:proofErr w:type="spellStart"/>
+      <w:r>
+        <w:rPr>
+          <w:color w:val="333333"/>
+          <w:lang w:val="en"/>
+        </w:rPr>
+        <w:t>ArrayOps</w:t>
+      </w:r>
+      <w:proofErr w:type="spellEnd"/>
+      <w:r>
+        <w:rPr>
+          <w:color w:val="333333"/>
+          <w:lang w:val="en"/>
+        </w:rPr>
+        <w:t xml:space="preserve"> values. And since the intermediate step, converting to </w:t>
+      </w:r>
+      <w:proofErr w:type="spellStart"/>
+      <w:r>
+        <w:rPr>
+          <w:color w:val="333333"/>
+          <w:lang w:val="en"/>
+        </w:rPr>
+        <w:t>ArrayOps</w:t>
+      </w:r>
+      <w:proofErr w:type="spellEnd"/>
+      <w:r>
+        <w:rPr>
+          <w:color w:val="333333"/>
+          <w:lang w:val="en"/>
+        </w:rPr>
+        <w:t xml:space="preserve">, is so brief, modern VM's can reduce the calling overhead to essentially zero. </w:t>
+      </w:r>
+      <w:r>
+        <w:rPr>
+          <w:color w:val="333333"/>
+          <w:lang w:val="en"/>
+        </w:rPr>
+        <w:lastRenderedPageBreak/>
+        <w:t>(</w:t>
+      </w:r>
+      <w:hyperlink r:id="rId6" w:tgtFrame="_blank" w:history="1">
         <w:r>
           <w:rPr>
-            <w:rStyle w:val="Hyperlink"/>
+            <w:color w:val="3B5998"/>
+            <w:lang w:val="en"/>
           </w:rPr>
           <w:t>http://docs.scala-lang.org/sips/completed/scala-2-8-arrays.html</w:t>
         </w:r>
       </w:hyperlink>
-    </w:p>
-    <w:p>
-      <w:r>
-        <w:t>//on the above page, it cites a few people, if you click on the number next to their name, it will take you //to some really good material.  Like I texted you, I have just been having a real hard time picking out //what is important and what isn’t.  I would be down to meet with you today to work on this, I think I //just need to talk it out, I usually do better that way</w:t>
-      </w:r>
-    </w:p>
-    <w:p>
-      <w:r>
-        <w:t>//Paragraph 1: outlines what paper will be about…uses bullet point 1.</w:t>
-      </w:r>
-    </w:p>
-    <w:p>
-      <w:r>
-        <w:tab/>
-      </w:r>
-      <w:r>
-        <w:t xml:space="preserve">In 2008, there was a great deal of discussion regarding the use of arrays in </w:t>
-      </w:r>
-      <w:proofErr w:type="spellStart"/>
-      <w:r>
-        <w:t>Scala</w:t>
-      </w:r>
-      <w:proofErr w:type="spellEnd"/>
-      <w:r>
-        <w:t xml:space="preserve"> 2.7.  To the non-expert eye, it would appear that they were simply the same as Java arrays.  However, </w:t>
-      </w:r>
-      <w:r>
-        <w:t xml:space="preserve">this is simply not the case, and if used incorrectly, they can negatively impact performance.  The key issues with </w:t>
-      </w:r>
-      <w:proofErr w:type="spellStart"/>
-      <w:r>
-        <w:t>Scala</w:t>
-      </w:r>
-      <w:proofErr w:type="spellEnd"/>
-      <w:r>
-        <w:t xml:space="preserve"> 2.7 stemmed from the fact that ideally, </w:t>
-      </w:r>
-      <w:proofErr w:type="spellStart"/>
-      <w:r>
-        <w:t>Scala</w:t>
-      </w:r>
-      <w:proofErr w:type="spellEnd"/>
-      <w:r>
-        <w:t xml:space="preserve"> arrays would have the same representation as in Java so that the data could be used interchangeably.  Unfortunately, there are a number of reasons why the 2.7 arrays we</w:t>
-      </w:r>
-      <w:r>
-        <w:t>re unable to do this in light of Java’s particularly low-level representation. First off, Java has multiple array representations which is redundant and can cause a certain amount of ambiguity.</w:t>
-      </w:r>
-      <w:r>
-        <w:t xml:space="preserve">  Also, while 2.7 technically did have constructors for arrays of a generic type, these constructors caused some issues, such as the fact that various data types would not function as well as using uninitialized arrays.  Lastly, there were very few effective methods for array indexing and manipulation.  This paper will continue to examine these issues,</w:t>
-      </w:r>
-      <w:r>
-        <w:t xml:space="preserve"> potential fixes, and what was actually implemented in subsequent releases of </w:t>
-      </w:r>
-      <w:proofErr w:type="spellStart"/>
-      <w:r>
-        <w:t>Scala</w:t>
-      </w:r>
-      <w:proofErr w:type="spellEnd"/>
-      <w:r>
-        <w:t xml:space="preserve"> in order to avoid some of these problems.</w:t>
+      <w:r>
+        <w:rPr>
+          <w:color w:val="333333"/>
+          <w:lang w:val="en"/>
+        </w:rPr>
+        <w:t>)</w:t>
+      </w:r>
+      <w:r>
+        <w:rPr>
+          <w:color w:val="333333"/>
+          <w:lang w:val="en"/>
+        </w:rPr>
+        <w:br/>
+      </w:r>
+      <w:r>
+        <w:rPr>
+          <w:color w:val="333333"/>
+          <w:lang w:val="en"/>
+        </w:rPr>
+        <w:t xml:space="preserve">        </w:t>
+      </w:r>
+      <w:r>
+        <w:rPr>
+          <w:color w:val="333333"/>
+          <w:lang w:val="en"/>
+        </w:rPr>
+        <w:t xml:space="preserve">If the programmer wants to convert an array into a </w:t>
+      </w:r>
+      <w:proofErr w:type="spellStart"/>
+      <w:r>
+        <w:rPr>
+          <w:color w:val="333333"/>
+          <w:lang w:val="en"/>
+        </w:rPr>
+        <w:t>Seq</w:t>
+      </w:r>
+      <w:proofErr w:type="spellEnd"/>
+      <w:r>
+        <w:rPr>
+          <w:color w:val="333333"/>
+          <w:lang w:val="en"/>
+        </w:rPr>
+        <w:t xml:space="preserve">, another implicit conversion is preformed: the conversion between an array and a </w:t>
+      </w:r>
+      <w:proofErr w:type="spellStart"/>
+      <w:r>
+        <w:rPr>
+          <w:color w:val="333333"/>
+          <w:lang w:val="en"/>
+        </w:rPr>
+        <w:t>WrappedArray</w:t>
+      </w:r>
+      <w:proofErr w:type="spellEnd"/>
+      <w:r>
+        <w:rPr>
+          <w:color w:val="333333"/>
+          <w:lang w:val="en"/>
+        </w:rPr>
+        <w:t xml:space="preserve">. </w:t>
+      </w:r>
+      <w:proofErr w:type="spellStart"/>
+      <w:r>
+        <w:rPr>
+          <w:color w:val="333333"/>
+          <w:lang w:val="en"/>
+        </w:rPr>
+        <w:t>WrappedArrays</w:t>
+      </w:r>
+      <w:proofErr w:type="spellEnd"/>
+      <w:r>
+        <w:rPr>
+          <w:color w:val="333333"/>
+          <w:lang w:val="en"/>
+        </w:rPr>
+        <w:t xml:space="preserve"> “are mutable vectors that implement all vector operations in terms of a given Java array”. The operations on a </w:t>
+      </w:r>
+      <w:proofErr w:type="spellStart"/>
+      <w:r>
+        <w:rPr>
+          <w:color w:val="333333"/>
+          <w:lang w:val="en"/>
+        </w:rPr>
+        <w:t>WrappedArray</w:t>
+      </w:r>
+      <w:proofErr w:type="spellEnd"/>
+      <w:r>
+        <w:rPr>
+          <w:color w:val="333333"/>
+          <w:lang w:val="en"/>
+        </w:rPr>
+        <w:t xml:space="preserve"> then return a </w:t>
+      </w:r>
+      <w:proofErr w:type="spellStart"/>
+      <w:r>
+        <w:rPr>
+          <w:color w:val="333333"/>
+          <w:lang w:val="en"/>
+        </w:rPr>
+        <w:t>WrappedArray</w:t>
+      </w:r>
+      <w:proofErr w:type="spellEnd"/>
+      <w:r>
+        <w:rPr>
+          <w:color w:val="333333"/>
+          <w:lang w:val="en"/>
+        </w:rPr>
+        <w:t xml:space="preserve">, instead of an Array like </w:t>
+      </w:r>
+      <w:proofErr w:type="spellStart"/>
+      <w:r>
+        <w:rPr>
+          <w:color w:val="333333"/>
+          <w:lang w:val="en"/>
+        </w:rPr>
+        <w:t>ArrayOps</w:t>
+      </w:r>
+      <w:proofErr w:type="spellEnd"/>
+      <w:r>
+        <w:rPr>
+          <w:color w:val="333333"/>
+          <w:lang w:val="en"/>
+        </w:rPr>
+        <w:t xml:space="preserve"> does. And then there is an implicit conversion between </w:t>
+      </w:r>
+      <w:proofErr w:type="spellStart"/>
+      <w:r>
+        <w:rPr>
+          <w:color w:val="333333"/>
+          <w:lang w:val="en"/>
+        </w:rPr>
+        <w:t>WrappedArray</w:t>
+      </w:r>
+      <w:proofErr w:type="spellEnd"/>
+      <w:r>
+        <w:rPr>
+          <w:color w:val="333333"/>
+          <w:lang w:val="en"/>
+        </w:rPr>
+        <w:t xml:space="preserve"> and Array. Both </w:t>
+      </w:r>
+      <w:proofErr w:type="spellStart"/>
+      <w:r>
+        <w:rPr>
+          <w:color w:val="333333"/>
+          <w:lang w:val="en"/>
+        </w:rPr>
+        <w:t>ArrayOps</w:t>
+      </w:r>
+      <w:proofErr w:type="spellEnd"/>
+      <w:r>
+        <w:rPr>
+          <w:color w:val="333333"/>
+          <w:lang w:val="en"/>
+        </w:rPr>
+        <w:t xml:space="preserve"> and </w:t>
+      </w:r>
+      <w:proofErr w:type="spellStart"/>
+      <w:r>
+        <w:rPr>
+          <w:color w:val="333333"/>
+          <w:lang w:val="en"/>
+        </w:rPr>
+        <w:t>WrappedArray</w:t>
+      </w:r>
+      <w:proofErr w:type="spellEnd"/>
+      <w:r>
+        <w:rPr>
+          <w:color w:val="333333"/>
+          <w:lang w:val="en"/>
+        </w:rPr>
+        <w:t xml:space="preserve"> inherit from </w:t>
+      </w:r>
+      <w:proofErr w:type="spellStart"/>
+      <w:r>
+        <w:rPr>
+          <w:color w:val="333333"/>
+          <w:lang w:val="en"/>
+        </w:rPr>
+        <w:t>ArrayLike</w:t>
+      </w:r>
+      <w:proofErr w:type="spellEnd"/>
+      <w:r>
+        <w:rPr>
+          <w:color w:val="333333"/>
+          <w:lang w:val="en"/>
+        </w:rPr>
+        <w:t>, to avoid the duplication of common code, like operations.</w:t>
       </w:r>
     </w:p>
     <w:p>
       <w:pPr>
-        <w:pStyle w:val="ListParagraph"/>
-        <w:numPr>
-          <w:ilvl w:val="0"/>
-          <w:numId w:val="1"/>
-        </w:numPr>
+        <w:ind w:firstLine="720"/>
       </w:pPr>
-      <w:proofErr w:type="spellStart"/>
-      <w:r>
-        <w:t>Scala</w:t>
-      </w:r>
-      <w:proofErr w:type="spellEnd"/>
-      <w:r>
-        <w:t xml:space="preserve"> Array Problems</w:t>
-      </w:r>
-    </w:p>
-    <w:p>
-      <w:pPr>
-        <w:pStyle w:val="ListParagraph"/>
-        <w:numPr>
-          <w:ilvl w:val="1"/>
-          <w:numId w:val="1"/>
-        </w:numPr>
-      </w:pPr>
-      <w:r>
-        <w:t>We want arrays to have same representation as in Java so that we can use this data interchangeably, however Java’s representation is very low level</w:t>
-      </w:r>
-    </w:p>
-    <w:p>
-      <w:pPr>
-        <w:pStyle w:val="ListParagraph"/>
-        <w:numPr>
-          <w:ilvl w:val="2"/>
-          <w:numId w:val="1"/>
-        </w:numPr>
-      </w:pPr>
-      <w:r>
-        <w:t>Java has multiple array representations which is confusing and redundant.</w:t>
-      </w:r>
-    </w:p>
-    <w:p>
-      <w:pPr>
-        <w:pStyle w:val="ListParagraph"/>
-        <w:numPr>
-          <w:ilvl w:val="2"/>
-          <w:numId w:val="1"/>
-        </w:numPr>
-      </w:pPr>
-      <w:r>
-        <w:lastRenderedPageBreak/>
-        <w:t>There are no type arrays for arrays of a generic type</w:t>
-      </w:r>
-    </w:p>
-    <w:p>
-      <w:pPr>
-        <w:pStyle w:val="ListParagraph"/>
-        <w:numPr>
-          <w:ilvl w:val="3"/>
-          <w:numId w:val="1"/>
-        </w:numPr>
-      </w:pPr>
-      <w:r>
-        <w:t xml:space="preserve">In </w:t>
-      </w:r>
-      <w:proofErr w:type="spellStart"/>
-      <w:r>
-        <w:t>Scala</w:t>
-      </w:r>
-      <w:proofErr w:type="spellEnd"/>
-      <w:r>
-        <w:t xml:space="preserve"> 2.7 there were constructors for arrays of a generic type however, these constructors allowed for many problematic occurrences.</w:t>
-      </w:r>
-    </w:p>
-    <w:p>
-      <w:pPr>
-        <w:pStyle w:val="ListParagraph"/>
-        <w:numPr>
-          <w:ilvl w:val="4"/>
-          <w:numId w:val="1"/>
-        </w:numPr>
-      </w:pPr>
-      <w:r>
-        <w:t>Some data types would not work as well as working with uninitialized arrays</w:t>
-      </w:r>
-    </w:p>
-    <w:p>
-      <w:pPr>
-        <w:pStyle w:val="ListParagraph"/>
-        <w:numPr>
-          <w:ilvl w:val="2"/>
-          <w:numId w:val="1"/>
-        </w:numPr>
-      </w:pPr>
-      <w:r>
-        <w:t>There are very few methods for array indexing and manipulation.</w:t>
-      </w:r>
-    </w:p>
-    <w:p>
-      <w:r>
-        <w:t>//Paragraph 2/3…use bullet 2</w:t>
-      </w:r>
-      <w:bookmarkStart w:id="0" w:name="_GoBack"/>
-      <w:bookmarkEnd w:id="0"/>
-      <w:r>
-        <w:t>. “Ways this can be solved”.</w:t>
-      </w:r>
-    </w:p>
-    <w:p>
-      <w:r>
-        <w:tab/>
-      </w:r>
-    </w:p>
-    <w:p>
-      <w:pPr>
-        <w:pStyle w:val="ListParagraph"/>
-        <w:numPr>
-          <w:ilvl w:val="0"/>
-          <w:numId w:val="1"/>
-        </w:numPr>
-      </w:pPr>
-      <w:r>
-        <w:t xml:space="preserve">Ways this can be </w:t>
-      </w:r>
-      <w:r>
-        <w:t>solved</w:t>
-      </w:r>
-    </w:p>
-    <w:p>
-      <w:pPr>
-        <w:pStyle w:val="ListParagraph"/>
-        <w:numPr>
-          <w:ilvl w:val="1"/>
-          <w:numId w:val="1"/>
-        </w:numPr>
-      </w:pPr>
-      <w:r>
-        <w:t>Create two different implementations of array</w:t>
-      </w:r>
-    </w:p>
-    <w:p>
-      <w:pPr>
-        <w:pStyle w:val="ListParagraph"/>
-        <w:numPr>
-          <w:ilvl w:val="2"/>
-          <w:numId w:val="1"/>
-        </w:numPr>
-      </w:pPr>
-      <w:r>
-        <w:t>Java representation for interoperation</w:t>
-      </w:r>
-    </w:p>
-    <w:p>
-      <w:pPr>
-        <w:pStyle w:val="ListParagraph"/>
-        <w:numPr>
-          <w:ilvl w:val="3"/>
-          <w:numId w:val="1"/>
-        </w:numPr>
-      </w:pPr>
-      <w:r>
-        <w:t>Would have all the same traits as Java arrays</w:t>
-      </w:r>
-    </w:p>
-    <w:p>
-      <w:pPr>
-        <w:pStyle w:val="ListParagraph"/>
-        <w:numPr>
-          <w:ilvl w:val="3"/>
-          <w:numId w:val="1"/>
-        </w:numPr>
-      </w:pPr>
-      <w:r>
-        <w:t>Would be very fast</w:t>
-      </w:r>
-    </w:p>
-    <w:p>
-      <w:pPr>
-        <w:pStyle w:val="ListParagraph"/>
-        <w:numPr>
-          <w:ilvl w:val="2"/>
-          <w:numId w:val="1"/>
-        </w:numPr>
-      </w:pPr>
-      <w:proofErr w:type="spellStart"/>
-      <w:r>
-        <w:t>Scala</w:t>
-      </w:r>
-      <w:proofErr w:type="spellEnd"/>
-      <w:r>
-        <w:t xml:space="preserve"> representation for use in collection hierarchy</w:t>
-      </w:r>
-    </w:p>
-    <w:p>
-      <w:pPr>
-        <w:pStyle w:val="ListParagraph"/>
-        <w:numPr>
-          <w:ilvl w:val="3"/>
-          <w:numId w:val="1"/>
-        </w:numPr>
-      </w:pPr>
-      <w:r>
-        <w:t>Would have all the nice methods for indexing and manipulation</w:t>
-      </w:r>
-    </w:p>
-    <w:p>
-      <w:pPr>
-        <w:pStyle w:val="ListParagraph"/>
-        <w:numPr>
-          <w:ilvl w:val="2"/>
-          <w:numId w:val="1"/>
-        </w:numPr>
-      </w:pPr>
-      <w:r>
-        <w:t xml:space="preserve">These two implementations should be </w:t>
-      </w:r>
-      <w:r>
-        <w:t>interchangeable</w:t>
-      </w:r>
-    </w:p>
-    <w:p>
-      <w:pPr>
-        <w:pStyle w:val="ListParagraph"/>
-        <w:numPr>
-          <w:ilvl w:val="2"/>
-          <w:numId w:val="1"/>
-        </w:numPr>
-      </w:pPr>
-      <w:r>
-        <w:t>Since one would need to make a decision on which type to use, large pieces of code could get very complicated and problematic when both types are used</w:t>
-      </w:r>
-    </w:p>
-    <w:p>
-      <w:pPr>
-        <w:pStyle w:val="ListParagraph"/>
-        <w:numPr>
-          <w:ilvl w:val="1"/>
-          <w:numId w:val="1"/>
-        </w:numPr>
-      </w:pPr>
-      <w:r>
-        <w:t xml:space="preserve">Wrap Java-like arrays up in </w:t>
-      </w:r>
-      <w:proofErr w:type="spellStart"/>
-      <w:r>
-        <w:t>Scala</w:t>
-      </w:r>
-      <w:proofErr w:type="spellEnd"/>
-      <w:r>
-        <w:t xml:space="preserve"> arrays</w:t>
-      </w:r>
-    </w:p>
-    <w:p>
-      <w:pPr>
-        <w:pStyle w:val="ListParagraph"/>
-        <w:numPr>
-          <w:ilvl w:val="2"/>
-          <w:numId w:val="1"/>
-        </w:numPr>
-      </w:pPr>
-      <w:r>
-        <w:t xml:space="preserve">Native arrays would have same implementation as new </w:t>
-      </w:r>
-      <w:proofErr w:type="spellStart"/>
-      <w:r>
-        <w:t>Scala</w:t>
-      </w:r>
-      <w:proofErr w:type="spellEnd"/>
-      <w:r>
-        <w:t xml:space="preserve"> </w:t>
-      </w:r>
-      <w:proofErr w:type="gramStart"/>
-      <w:r>
-        <w:t>arrays,</w:t>
-      </w:r>
-      <w:proofErr w:type="gramEnd"/>
-      <w:r>
-        <w:t xml:space="preserve"> however they would still have the same capabilities as the Java arrays.</w:t>
-      </w:r>
-    </w:p>
-    <w:p>
-      <w:pPr>
-        <w:pStyle w:val="ListParagraph"/>
-        <w:numPr>
-          <w:ilvl w:val="3"/>
-          <w:numId w:val="1"/>
-        </w:numPr>
-      </w:pPr>
-      <w:r>
-        <w:t>Similar to String/</w:t>
-      </w:r>
-      <w:proofErr w:type="spellStart"/>
-      <w:r>
-        <w:t>RichString</w:t>
-      </w:r>
-      <w:proofErr w:type="spellEnd"/>
-    </w:p>
-    <w:p>
-      <w:pPr>
-        <w:pStyle w:val="ListParagraph"/>
-        <w:numPr>
-          <w:ilvl w:val="2"/>
-          <w:numId w:val="1"/>
-        </w:numPr>
-      </w:pPr>
-      <w:r>
-        <w:t>String/</w:t>
-      </w:r>
-      <w:proofErr w:type="spellStart"/>
-      <w:r>
-        <w:t>RichString</w:t>
-      </w:r>
-      <w:proofErr w:type="spellEnd"/>
-      <w:r>
-        <w:t xml:space="preserve"> has been problematic</w:t>
-      </w:r>
-    </w:p>
-    <w:p>
-      <w:pPr>
-        <w:pStyle w:val="ListParagraph"/>
-        <w:numPr>
-          <w:ilvl w:val="1"/>
-          <w:numId w:val="1"/>
-        </w:numPr>
-      </w:pPr>
-      <w:r>
-        <w:lastRenderedPageBreak/>
-        <w:t>Ways this was solved in 2.8</w:t>
-      </w:r>
-    </w:p>
-    <w:p>
-      <w:pPr>
-        <w:pStyle w:val="ListParagraph"/>
-        <w:numPr>
-          <w:ilvl w:val="2"/>
-          <w:numId w:val="1"/>
-        </w:numPr>
-      </w:pPr>
-      <w:r>
-        <w:t xml:space="preserve">In the updated 2.8 </w:t>
-      </w:r>
-      <w:proofErr w:type="spellStart"/>
-      <w:r>
-        <w:t>Scala</w:t>
-      </w:r>
-      <w:proofErr w:type="spellEnd"/>
-      <w:r>
-        <w:t xml:space="preserve"> Collections, an update to </w:t>
-      </w:r>
-      <w:proofErr w:type="spellStart"/>
-      <w:r>
-        <w:t>Seq</w:t>
-      </w:r>
-      <w:proofErr w:type="spellEnd"/>
-      <w:r>
-        <w:t xml:space="preserve"> made the integration of arrays possible.</w:t>
-      </w:r>
-    </w:p>
-    <w:p>
-      <w:pPr>
-        <w:pStyle w:val="ListParagraph"/>
-        <w:numPr>
-          <w:ilvl w:val="3"/>
-          <w:numId w:val="1"/>
-        </w:numPr>
-      </w:pPr>
-      <w:proofErr w:type="spellStart"/>
-      <w:r>
-        <w:t>Seq</w:t>
-      </w:r>
-      <w:proofErr w:type="spellEnd"/>
-      <w:r>
-        <w:t xml:space="preserve"> will now inherit its operations from its parent (</w:t>
-      </w:r>
-      <w:proofErr w:type="spellStart"/>
-      <w:r>
-        <w:t>SeqLike</w:t>
-      </w:r>
-      <w:proofErr w:type="spellEnd"/>
-      <w:r>
-        <w:t>)</w:t>
-      </w:r>
-    </w:p>
-    <w:p>
-      <w:pPr>
-        <w:pStyle w:val="ListParagraph"/>
-        <w:numPr>
-          <w:ilvl w:val="2"/>
-          <w:numId w:val="1"/>
-        </w:numPr>
-      </w:pPr>
-      <w:r>
-        <w:t xml:space="preserve">First arrays are converted to </w:t>
-      </w:r>
-      <w:proofErr w:type="spellStart"/>
-      <w:r>
+      <w:r>
+        <w:rPr>
+          <w:color w:val="333333"/>
+          <w:lang w:val="en"/>
+        </w:rPr>
+        <w:t xml:space="preserve">Given the two implicit conversions, there is a balancing as to which is called. The conversion to </w:t>
+      </w:r>
+      <w:proofErr w:type="spellStart"/>
+      <w:r>
+        <w:rPr>
+          <w:color w:val="333333"/>
+          <w:lang w:val="en"/>
+        </w:rPr>
         <w:t>ArrayOps</w:t>
       </w:r>
       <w:proofErr w:type="spellEnd"/>
-    </w:p>
-    <w:p>
-      <w:pPr>
-        <w:pStyle w:val="ListParagraph"/>
-        <w:numPr>
-          <w:ilvl w:val="3"/>
-          <w:numId w:val="1"/>
-        </w:numPr>
-      </w:pPr>
-      <w:r>
-        <w:t xml:space="preserve">Subtype of </w:t>
-      </w:r>
-      <w:proofErr w:type="spellStart"/>
-      <w:r>
-        <w:t>VectorLike</w:t>
-      </w:r>
-      <w:proofErr w:type="spellEnd"/>
-      <w:r>
-        <w:t>(T, Array[T])</w:t>
-      </w:r>
-    </w:p>
-    <w:p>
-      <w:pPr>
-        <w:pStyle w:val="ListParagraph"/>
-        <w:numPr>
-          <w:ilvl w:val="3"/>
-          <w:numId w:val="1"/>
-        </w:numPr>
-      </w:pPr>
-      <w:r>
-        <w:t>Will have same methods as Array[T]</w:t>
-      </w:r>
-    </w:p>
-    <w:p>
-      <w:pPr>
-        <w:pStyle w:val="ListParagraph"/>
-        <w:numPr>
-          <w:ilvl w:val="2"/>
-          <w:numId w:val="1"/>
-        </w:numPr>
-      </w:pPr>
-      <w:r>
-        <w:t xml:space="preserve">Then are converted to </w:t>
-      </w:r>
-      <w:proofErr w:type="spellStart"/>
-      <w:r>
+      <w:r>
+        <w:rPr>
+          <w:color w:val="333333"/>
+          <w:lang w:val="en"/>
+        </w:rPr>
+        <w:t xml:space="preserve"> has precedence, but in some cases an array needs to be converted to a sequence, instead of a sequence method just being called on it. In that case, the </w:t>
+      </w:r>
+      <w:proofErr w:type="spellStart"/>
+      <w:r>
+        <w:rPr>
+          <w:color w:val="333333"/>
+          <w:lang w:val="en"/>
+        </w:rPr>
         <w:t>WrappedArray</w:t>
       </w:r>
       <w:proofErr w:type="spellEnd"/>
-    </w:p>
-    <w:p>
-      <w:pPr>
-        <w:pStyle w:val="ListParagraph"/>
-        <w:numPr>
-          <w:ilvl w:val="3"/>
-          <w:numId w:val="1"/>
-        </w:numPr>
-      </w:pPr>
-      <w:r>
-        <w:t>Mutable Vectors (sequence)</w:t>
-      </w:r>
-    </w:p>
-    <w:p>
-      <w:pPr>
-        <w:pStyle w:val="ListParagraph"/>
-        <w:numPr>
-          <w:ilvl w:val="3"/>
-          <w:numId w:val="1"/>
-        </w:numPr>
-      </w:pPr>
-      <w:r>
-        <w:t>Has different type of methods</w:t>
-      </w:r>
-    </w:p>
-    <w:p>
-      <w:pPr>
-        <w:pStyle w:val="ListParagraph"/>
-        <w:numPr>
-          <w:ilvl w:val="2"/>
-          <w:numId w:val="1"/>
-        </w:numPr>
-      </w:pPr>
-      <w:r>
-        <w:t xml:space="preserve">Different methods would invoke different calls for conversion to </w:t>
-      </w:r>
-      <w:proofErr w:type="spellStart"/>
-      <w:r>
+      <w:r>
+        <w:rPr>
+          <w:color w:val="333333"/>
+          <w:lang w:val="en"/>
+        </w:rPr>
+        <w:t xml:space="preserve"> conversion is used. This precedence is defined by the policy that: “When comparing two different applicable alternatives of an overloaded method or of an implicit, each method gets one point for having more specific arguments, and another point for being defined in a proper subclass. An alternative 'wins' over another if it gets a greater number of points in these two comparisons.” As </w:t>
+      </w:r>
+      <w:proofErr w:type="spellStart"/>
+      <w:r>
+        <w:rPr>
+          <w:color w:val="333333"/>
+          <w:lang w:val="en"/>
+        </w:rPr>
+        <w:t>ArrayOps</w:t>
+      </w:r>
+      <w:proofErr w:type="spellEnd"/>
+      <w:r>
+        <w:rPr>
+          <w:color w:val="333333"/>
+          <w:lang w:val="en"/>
+        </w:rPr>
+        <w:t xml:space="preserve"> is placed in the </w:t>
+      </w:r>
+      <w:proofErr w:type="spellStart"/>
+      <w:r>
+        <w:rPr>
+          <w:color w:val="333333"/>
+          <w:lang w:val="en"/>
+        </w:rPr>
+        <w:t>Predef</w:t>
+      </w:r>
+      <w:proofErr w:type="spellEnd"/>
+      <w:r>
+        <w:rPr>
+          <w:color w:val="333333"/>
+          <w:lang w:val="en"/>
+        </w:rPr>
+        <w:t xml:space="preserve"> object, and </w:t>
+      </w:r>
+      <w:proofErr w:type="spellStart"/>
+      <w:r>
+        <w:rPr>
+          <w:color w:val="333333"/>
+          <w:lang w:val="en"/>
+        </w:rPr>
         <w:t>WrappedArray</w:t>
       </w:r>
       <w:proofErr w:type="spellEnd"/>
       <w:r>
-        <w:t xml:space="preserve"> and </w:t>
-      </w:r>
-      <w:proofErr w:type="spellStart"/>
-      <w:r>
-        <w:t>ArrayOps</w:t>
-      </w:r>
-      <w:proofErr w:type="spellEnd"/>
+        <w:rPr>
+          <w:color w:val="333333"/>
+          <w:lang w:val="en"/>
+        </w:rPr>
+        <w:t xml:space="preserve"> is in the </w:t>
+      </w:r>
+      <w:proofErr w:type="spellStart"/>
+      <w:r>
+        <w:rPr>
+          <w:color w:val="333333"/>
+          <w:lang w:val="en"/>
+        </w:rPr>
+        <w:t>LowPriorityImplicits</w:t>
+      </w:r>
+      <w:proofErr w:type="spellEnd"/>
+      <w:r>
+        <w:rPr>
+          <w:color w:val="333333"/>
+          <w:lang w:val="en"/>
+        </w:rPr>
+        <w:t xml:space="preserve"> class inherited from </w:t>
+      </w:r>
+      <w:proofErr w:type="spellStart"/>
+      <w:r>
+        <w:rPr>
+          <w:color w:val="333333"/>
+          <w:lang w:val="en"/>
+        </w:rPr>
+        <w:t>Predef</w:t>
+      </w:r>
+      <w:proofErr w:type="spellEnd"/>
+      <w:r>
+        <w:rPr>
+          <w:color w:val="333333"/>
+          <w:lang w:val="en"/>
+        </w:rPr>
+        <w:t xml:space="preserve">, </w:t>
+      </w:r>
+      <w:proofErr w:type="spellStart"/>
+      <w:r>
+        <w:rPr>
+          <w:color w:val="333333"/>
+          <w:lang w:val="en"/>
+        </w:rPr>
+        <w:t>WrappedArray</w:t>
+      </w:r>
+      <w:proofErr w:type="spellEnd"/>
+      <w:r>
+        <w:rPr>
+          <w:color w:val="333333"/>
+          <w:lang w:val="en"/>
+        </w:rPr>
+        <w:t xml:space="preserve"> will only be used if it's definitely needed.</w:t>
+      </w:r>
     </w:p>
     <w:sectPr>
       <w:pgSz w:w="12240" w:h="15840"/>

</xml_diff>